<commit_message>
Updated February 15, 2021.
</commit_message>
<xml_diff>
--- a/Technical Report.docx
+++ b/Technical Report.docx
@@ -207,10 +207,7 @@
         <w:jc w:val="center"/>
       </w:pPr>
       <w:r>
-        <w:t>February 5</w:t>
-      </w:r>
-      <w:r>
-        <w:t>, 2021</w:t>
+        <w:t>February 5, 2021</w:t>
       </w:r>
     </w:p>
     <w:p>
@@ -221,6 +218,15 @@
     <w:bookmarkStart w:id="0" w:name="_Toc63415924" w:displacedByCustomXml="next"/>
     <w:sdt>
       <w:sdtPr>
+        <w:rPr>
+          <w:rFonts w:asciiTheme="minorHAnsi" w:eastAsiaTheme="minorHAnsi" w:hAnsiTheme="minorHAnsi" w:cstheme="minorBidi"/>
+          <w:b w:val="0"/>
+          <w:bCs w:val="0"/>
+          <w:color w:val="auto"/>
+          <w:sz w:val="24"/>
+          <w:szCs w:val="24"/>
+          <w:lang w:val="en-CA"/>
+        </w:rPr>
         <w:id w:val="-691991203"/>
         <w:docPartObj>
           <w:docPartGallery w:val="Table of Contents"/>
@@ -229,12 +235,7 @@
       </w:sdtPr>
       <w:sdtEndPr>
         <w:rPr>
-          <w:rFonts w:asciiTheme="minorHAnsi" w:eastAsiaTheme="minorHAnsi" w:hAnsiTheme="minorHAnsi" w:cstheme="minorBidi"/>
           <w:noProof/>
-          <w:color w:val="auto"/>
-          <w:sz w:val="24"/>
-          <w:szCs w:val="24"/>
-          <w:lang w:val="en-CA"/>
         </w:rPr>
       </w:sdtEndPr>
       <w:sdtContent>
@@ -758,35 +759,18 @@
       </w:r>
       <w:bookmarkEnd w:id="2"/>
     </w:p>
+    <w:p/>
     <w:p>
       <w:pPr>
         <w:pStyle w:val="Heading3"/>
       </w:pPr>
-      <w:bookmarkStart w:id="3" w:name="_Toc63415925"/>
-      <w:bookmarkStart w:id="4" w:name="_Toc63416314"/>
-      <w:r>
-        <w:t>Collection</w:t>
+      <w:bookmarkStart w:id="3" w:name="_Toc63415926"/>
+      <w:bookmarkStart w:id="4" w:name="_Toc63416315"/>
+      <w:r>
+        <w:t>Sources</w:t>
       </w:r>
       <w:bookmarkEnd w:id="3"/>
       <w:bookmarkEnd w:id="4"/>
-    </w:p>
-    <w:p>
-      <w:r>
-        <w:t xml:space="preserve">Data are collected on a weekly basis dating back to July 20, 2020. </w:t>
-      </w:r>
-    </w:p>
-    <w:p/>
-    <w:p>
-      <w:pPr>
-        <w:pStyle w:val="Heading3"/>
-      </w:pPr>
-      <w:bookmarkStart w:id="5" w:name="_Toc63415926"/>
-      <w:bookmarkStart w:id="6" w:name="_Toc63416315"/>
-      <w:r>
-        <w:t>Sources</w:t>
-      </w:r>
-      <w:bookmarkEnd w:id="5"/>
-      <w:bookmarkEnd w:id="6"/>
     </w:p>
     <w:p>
       <w:r>
@@ -799,16 +783,7 @@
         <w:footnoteReference w:id="2"/>
       </w:r>
       <w:r>
-        <w:t xml:space="preserve">. </w:t>
-      </w:r>
-      <w:r>
-        <w:t xml:space="preserve">Intervention data is based on the Canadian Institute for Health Information Intervention Scan with modifications made to </w:t>
-      </w:r>
-      <w:r>
-        <w:t>categorization terminology</w:t>
-      </w:r>
-      <w:r>
-        <w:t xml:space="preserve"> and to add a regional level of analysis. </w:t>
+        <w:t xml:space="preserve">. Intervention data is based on the Canadian Institute for Health Information Intervention Scan with modifications made to categorization terminology and to add a regional level of analysis. </w:t>
       </w:r>
       <w:r>
         <w:t xml:space="preserve">Government news and other media sources are manually monitored and integrated into the Intervention Scan. </w:t>
@@ -817,16 +792,95 @@
         <w:t>A complete list of sources referenced for intervention data can be found on GitHub.</w:t>
       </w:r>
     </w:p>
+    <w:p>
+      <w:pPr>
+        <w:pStyle w:val="Heading3"/>
+      </w:pPr>
+      <w:bookmarkStart w:id="5" w:name="_Toc63415925"/>
+      <w:bookmarkStart w:id="6" w:name="_Toc63416314"/>
+    </w:p>
+    <w:p>
+      <w:pPr>
+        <w:pStyle w:val="Heading3"/>
+      </w:pPr>
+      <w:r>
+        <w:t>Collection</w:t>
+      </w:r>
+      <w:bookmarkEnd w:id="5"/>
+      <w:bookmarkEnd w:id="6"/>
+    </w:p>
+    <w:p>
+      <w:r>
+        <w:t>Covid-19 case d</w:t>
+      </w:r>
+      <w:r>
+        <w:t xml:space="preserve">ata are collected on a weekly basis dating back to July 20, 2020. </w:t>
+      </w:r>
+      <w:r>
+        <w:t xml:space="preserve">Intervention data was initialized by CIHI’s </w:t>
+      </w:r>
+      <w:proofErr w:type="gramStart"/>
+      <w:r>
+        <w:t>September,</w:t>
+      </w:r>
+      <w:proofErr w:type="gramEnd"/>
+      <w:r>
+        <w:t xml:space="preserve"> 2020 release, which included government C</w:t>
+      </w:r>
+      <w:r>
+        <w:t>ovid-</w:t>
+      </w:r>
+      <w:r>
+        <w:t>19 policies published up to August, 2020.</w:t>
+      </w:r>
+      <w:r>
+        <w:t xml:space="preserve"> The release was filtered to exclude records without implement</w:t>
+      </w:r>
+      <w:r>
+        <w:t xml:space="preserve">ation </w:t>
+      </w:r>
+      <w:r>
+        <w:t>dates</w:t>
+      </w:r>
+      <w:r>
+        <w:t xml:space="preserve"> and only include openings and closure intervention types</w:t>
+      </w:r>
+      <w:r>
+        <w:t>.</w:t>
+      </w:r>
+      <w:r>
+        <w:t xml:space="preserve"> </w:t>
+      </w:r>
+      <w:r>
+        <w:t xml:space="preserve">Day care and educational </w:t>
+      </w:r>
+      <w:proofErr w:type="spellStart"/>
+      <w:r>
+        <w:t xml:space="preserve">closures and </w:t>
+      </w:r>
+      <w:proofErr w:type="spellEnd"/>
+      <w:r>
+        <w:t xml:space="preserve">openings were also ignored. </w:t>
+      </w:r>
+      <w:bookmarkStart w:id="7" w:name="_GoBack"/>
+      <w:bookmarkEnd w:id="7"/>
+      <w:r>
+        <w:t>Since the granularity of the Intervention Scan does not encompass the health region level and many interventions are beyond the scope of the BCI needs, business openings and closures are</w:t>
+      </w:r>
+      <w:r>
+        <w:t xml:space="preserve"> updated through manual search of government newsrooms and websites while future releases of CIHI’s intervention data are used for validation. </w:t>
+      </w:r>
+    </w:p>
     <w:p/>
     <w:p>
       <w:pPr>
         <w:pStyle w:val="Heading3"/>
       </w:pPr>
-      <w:bookmarkStart w:id="7" w:name="_Toc63416316"/>
+      <w:bookmarkStart w:id="8" w:name="_Toc63416316"/>
       <w:r>
         <w:t>Processing</w:t>
       </w:r>
-      <w:bookmarkEnd w:id="7"/>
+      <w:bookmarkEnd w:id="8"/>
     </w:p>
     <w:p>
       <w:pPr>
@@ -850,10 +904,7 @@
         <w:t>Intervention Data</w:t>
       </w:r>
     </w:p>
-    <w:p>
-      <w:bookmarkStart w:id="8" w:name="_GoBack"/>
-      <w:bookmarkEnd w:id="8"/>
-    </w:p>
+    <w:p/>
     <w:p/>
     <w:p>
       <w:pPr>
@@ -2701,7 +2752,7 @@
 </file>
 
 <file path=customXml/itemProps1.xml><?xml version="1.0" encoding="utf-8"?>
-<ds:datastoreItem xmlns:ds="http://schemas.openxmlformats.org/officeDocument/2006/customXml" ds:itemID="{74104FE3-0380-2946-94EC-036C1F52246E}">
+<ds:datastoreItem xmlns:ds="http://schemas.openxmlformats.org/officeDocument/2006/customXml" ds:itemID="{3F586C80-619A-C24E-B462-8E5B145CC04F}">
   <ds:schemaRefs>
     <ds:schemaRef ds:uri="http://schemas.openxmlformats.org/officeDocument/2006/bibliography"/>
   </ds:schemaRefs>

</xml_diff>

<commit_message>
Updated February 22, 2021.
</commit_message>
<xml_diff>
--- a/Technical Report.docx
+++ b/Technical Report.docx
@@ -814,18 +814,7 @@
         <w:t>Covid-19 case d</w:t>
       </w:r>
       <w:r>
-        <w:t xml:space="preserve">ata are collected on a weekly basis dating back to July 20, 2020. </w:t>
-      </w:r>
-      <w:r>
-        <w:t xml:space="preserve">Intervention data was initialized by CIHI’s </w:t>
-      </w:r>
-      <w:proofErr w:type="gramStart"/>
-      <w:r>
-        <w:t>September,</w:t>
-      </w:r>
-      <w:proofErr w:type="gramEnd"/>
-      <w:r>
-        <w:t xml:space="preserve"> 2020 release, which included government C</w:t>
+        <w:t>ata are collected on a weekly basis dating back to July 20, 2020. Intervention data was initialized by CIHI’s September, 2020 release, which included government C</w:t>
       </w:r>
       <w:r>
         <w:t>ovid-</w:t>
@@ -852,69 +841,452 @@
         <w:t xml:space="preserve"> </w:t>
       </w:r>
       <w:r>
-        <w:t xml:space="preserve">Day care and educational </w:t>
-      </w:r>
-      <w:proofErr w:type="spellStart"/>
-      <w:r>
-        <w:t xml:space="preserve">closures and </w:t>
-      </w:r>
-      <w:proofErr w:type="spellEnd"/>
-      <w:r>
-        <w:t xml:space="preserve">openings were also ignored. </w:t>
-      </w:r>
-      <w:bookmarkStart w:id="7" w:name="_GoBack"/>
+        <w:t xml:space="preserve">Day care and educational closures and openings were also ignored. </w:t>
+      </w:r>
+      <w:r>
+        <w:t>Since the granularity of the Intervention Scan does not encompass the health region level and many interventions are beyond the scope of the BCI needs, business openings and closures are</w:t>
+      </w:r>
+      <w:r>
+        <w:t xml:space="preserve"> updated through manual search of government newsrooms and websites while future releases of CIHI’s intervention data are used for validation. </w:t>
+      </w:r>
+    </w:p>
+    <w:p/>
+    <w:p>
+      <w:pPr>
+        <w:pStyle w:val="Heading3"/>
+      </w:pPr>
+      <w:bookmarkStart w:id="7" w:name="_Toc63416316"/>
+      <w:r>
+        <w:t>Processing</w:t>
+      </w:r>
       <w:bookmarkEnd w:id="7"/>
-      <w:r>
-        <w:t>Since the granularity of the Intervention Scan does not encompass the health region level and many interventions are beyond the scope of the BCI needs, business openings and closures are</w:t>
-      </w:r>
-      <w:r>
-        <w:t xml:space="preserve"> updated through manual search of government newsrooms and websites while future releases of CIHI’s intervention data are used for validation. </w:t>
+    </w:p>
+    <w:p>
+      <w:pPr>
+        <w:pStyle w:val="Heading4"/>
+      </w:pPr>
+      <w:r>
+        <w:t>Case Data</w:t>
+      </w:r>
+    </w:p>
+    <w:p>
+      <w:r>
+        <w:t xml:space="preserve">Cases are retrieved as a daily time series and converted to weekly, beginning on Monday, July 20, 2020 and retaining data from hereon. </w:t>
       </w:r>
     </w:p>
     <w:p/>
     <w:p>
       <w:pPr>
-        <w:pStyle w:val="Heading3"/>
-      </w:pPr>
-      <w:bookmarkStart w:id="8" w:name="_Toc63416316"/>
-      <w:r>
-        <w:t>Processing</w:t>
-      </w:r>
+        <w:pStyle w:val="Heading4"/>
+      </w:pPr>
+      <w:r>
+        <w:t>Intervention Data</w:t>
+      </w:r>
+    </w:p>
+    <w:p>
+      <w:r>
+        <w:t>Several provinces had standardized stages</w:t>
+      </w:r>
+      <w:r>
+        <w:t xml:space="preserve"> in response to the COVID-19 pandemic</w:t>
+      </w:r>
+      <w:r>
+        <w:t xml:space="preserve">, which were interpreted </w:t>
+      </w:r>
+      <w:r>
+        <w:t>and</w:t>
+      </w:r>
+      <w:r>
+        <w:t xml:space="preserve"> align</w:t>
+      </w:r>
+      <w:r>
+        <w:t>ed appropriately</w:t>
+      </w:r>
+      <w:r>
+        <w:t xml:space="preserve"> with the 10 industry types chosen for the Business Conditions Index analysis (</w:t>
+      </w:r>
+      <w:r>
+        <w:t>Restaurants &amp; eating places</w:t>
+      </w:r>
+      <w:r>
+        <w:t xml:space="preserve">, </w:t>
+      </w:r>
+      <w:r>
+        <w:t>Nightlife</w:t>
+      </w:r>
+      <w:r>
+        <w:t xml:space="preserve">, </w:t>
+      </w:r>
+      <w:r>
+        <w:t>Home goods stores</w:t>
+      </w:r>
+      <w:r>
+        <w:t xml:space="preserve">, </w:t>
+      </w:r>
+      <w:r>
+        <w:t>Fitness</w:t>
+      </w:r>
+      <w:r>
+        <w:t xml:space="preserve">, </w:t>
+      </w:r>
+      <w:r>
+        <w:t>Personal care</w:t>
+      </w:r>
+      <w:r>
+        <w:t xml:space="preserve">, </w:t>
+      </w:r>
+      <w:r>
+        <w:t>Dentists</w:t>
+      </w:r>
+      <w:r>
+        <w:t xml:space="preserve">, </w:t>
+      </w:r>
+      <w:r>
+        <w:t>Food &amp; beverage stores</w:t>
+      </w:r>
+      <w:r>
+        <w:t>, G</w:t>
+      </w:r>
+      <w:r>
+        <w:t>eneral merchandise stores</w:t>
+      </w:r>
+      <w:r>
+        <w:t>, C</w:t>
+      </w:r>
+      <w:r>
+        <w:t>lothing stores</w:t>
+      </w:r>
+      <w:r>
+        <w:t xml:space="preserve">, </w:t>
+      </w:r>
+      <w:r>
+        <w:t>Activities</w:t>
+      </w:r>
+      <w:r>
+        <w:t>)</w:t>
+      </w:r>
+      <w:r>
+        <w:t xml:space="preserve">. Standardized categorizations of these interventions </w:t>
+      </w:r>
+      <w:r>
+        <w:t xml:space="preserve">can be found in </w:t>
+      </w:r>
+      <w:r>
+        <w:fldChar w:fldCharType="begin"/>
+      </w:r>
+      <w:r>
+        <w:instrText xml:space="preserve"> REF _Ref64885387 \h </w:instrText>
+      </w:r>
+      <w:r>
+        <w:fldChar w:fldCharType="separate"/>
+      </w:r>
+      <w:r>
+        <w:t>Supplementary Information</w:t>
+      </w:r>
+      <w:r>
+        <w:fldChar w:fldCharType="end"/>
+      </w:r>
+      <w:r>
+        <w:t>.</w:t>
+      </w:r>
+    </w:p>
+    <w:p>
+      <w:r>
+        <w:t xml:space="preserve"> </w:t>
+      </w:r>
+    </w:p>
+    <w:p>
+      <w:r>
+        <w:lastRenderedPageBreak/>
+        <w:t>CIHI Validation</w:t>
+      </w:r>
+    </w:p>
+    <w:p>
+      <w:pPr>
+        <w:pStyle w:val="ListParagraph"/>
+        <w:numPr>
+          <w:ilvl w:val="0"/>
+          <w:numId w:val="2"/>
+        </w:numPr>
+      </w:pPr>
+      <w:r>
+        <w:t>Interventions represented in CIHI’s Intervention Scan are cr</w:t>
+      </w:r>
+      <w:r>
+        <w:t>oss</w:t>
+      </w:r>
+      <w:r>
+        <w:t>-r</w:t>
+      </w:r>
+      <w:r>
+        <w:t>eference</w:t>
+      </w:r>
+      <w:r>
+        <w:t xml:space="preserve">d </w:t>
+      </w:r>
+      <w:r>
+        <w:t>with current records.</w:t>
+      </w:r>
+      <w:r>
+        <w:t xml:space="preserve"> Entries without implementation dates </w:t>
+      </w:r>
+      <w:r>
+        <w:t>or that are categorized as education openings or closures are</w:t>
+      </w:r>
+      <w:r>
+        <w:t xml:space="preserve"> ignored.</w:t>
+      </w:r>
+      <w:bookmarkStart w:id="8" w:name="_GoBack"/>
       <w:bookmarkEnd w:id="8"/>
     </w:p>
     <w:p>
       <w:pPr>
-        <w:pStyle w:val="Heading4"/>
-      </w:pPr>
-      <w:r>
-        <w:t>Case Data</w:t>
-      </w:r>
-    </w:p>
-    <w:p>
-      <w:r>
-        <w:t xml:space="preserve">Cases are retrieved as a daily time series and converted to weekly, beginning on Monday, July 20, 2020 and retaining data from hereon. </w:t>
+        <w:pStyle w:val="ListParagraph"/>
+        <w:numPr>
+          <w:ilvl w:val="0"/>
+          <w:numId w:val="2"/>
+        </w:numPr>
+      </w:pPr>
+      <w:r>
+        <w:t>C</w:t>
+      </w:r>
+      <w:r>
+        <w:t>hanges are c</w:t>
+      </w:r>
+      <w:r>
+        <w:t>orrect</w:t>
+      </w:r>
+      <w:r>
+        <w:t>ed</w:t>
+      </w:r>
+      <w:r>
+        <w:t xml:space="preserve"> or </w:t>
+      </w:r>
+      <w:r>
+        <w:t>add</w:t>
+      </w:r>
+      <w:r>
+        <w:t>ed</w:t>
+      </w:r>
+      <w:r>
+        <w:t xml:space="preserve"> </w:t>
+      </w:r>
+      <w:r>
+        <w:t>where necessary</w:t>
+      </w:r>
+      <w:r>
+        <w:t>, duplicating provincial-level entries so that each health region has a row.</w:t>
+      </w:r>
+      <w:r>
+        <w:t xml:space="preserve"> </w:t>
+      </w:r>
+    </w:p>
+    <w:p>
+      <w:pPr>
+        <w:pStyle w:val="ListParagraph"/>
+        <w:numPr>
+          <w:ilvl w:val="0"/>
+          <w:numId w:val="2"/>
+        </w:numPr>
+      </w:pPr>
+      <w:r>
+        <w:t>Intervention category and Intervention type</w:t>
+      </w:r>
+      <w:r>
+        <w:t xml:space="preserve"> columns are renamed </w:t>
+      </w:r>
+      <w:r>
+        <w:t xml:space="preserve">according to </w:t>
+      </w:r>
+      <w:r>
+        <w:t xml:space="preserve">term </w:t>
+      </w:r>
+      <w:r>
+        <w:t>definitions</w:t>
+      </w:r>
+      <w:r>
+        <w:t xml:space="preserve"> in </w:t>
+      </w:r>
+      <w:r>
+        <w:fldChar w:fldCharType="begin"/>
+      </w:r>
+      <w:r>
+        <w:instrText xml:space="preserve"> REF _Ref64887581 \h </w:instrText>
+      </w:r>
+      <w:r>
+        <w:fldChar w:fldCharType="separate"/>
+      </w:r>
+      <w:r>
+        <w:t xml:space="preserve">Table </w:t>
+      </w:r>
+      <w:r>
+        <w:rPr>
+          <w:noProof/>
+        </w:rPr>
+        <w:t>1</w:t>
+      </w:r>
+      <w:r>
+        <w:fldChar w:fldCharType="end"/>
+      </w:r>
+      <w:r>
+        <w:t>.</w:t>
       </w:r>
     </w:p>
     <w:p/>
     <w:p>
       <w:pPr>
-        <w:pStyle w:val="Heading4"/>
-      </w:pPr>
-      <w:r>
-        <w:t>Intervention Data</w:t>
-      </w:r>
-    </w:p>
+        <w:pStyle w:val="Caption"/>
+      </w:pPr>
+      <w:bookmarkStart w:id="9" w:name="_Ref64887562"/>
+      <w:bookmarkStart w:id="10" w:name="_Ref64887581"/>
+      <w:r>
+        <w:t xml:space="preserve">Table </w:t>
+      </w:r>
+      <w:fldSimple w:instr=" SEQ Table \* ARABIC ">
+        <w:r>
+          <w:rPr>
+            <w:noProof/>
+          </w:rPr>
+          <w:t>1</w:t>
+        </w:r>
+      </w:fldSimple>
+      <w:bookmarkEnd w:id="10"/>
+      <w:r>
+        <w:t>. COVID-19 Intervention Term Definitions.</w:t>
+      </w:r>
+      <w:bookmarkEnd w:id="9"/>
+    </w:p>
+    <w:tbl>
+      <w:tblPr>
+        <w:tblStyle w:val="TableGrid"/>
+        <w:tblW w:w="0" w:type="auto"/>
+        <w:tblLook w:val="04A0" w:firstRow="1" w:lastRow="0" w:firstColumn="1" w:lastColumn="0" w:noHBand="0" w:noVBand="1"/>
+      </w:tblPr>
+      <w:tblGrid>
+        <w:gridCol w:w="1413"/>
+        <w:gridCol w:w="7937"/>
+      </w:tblGrid>
+      <w:tr>
+        <w:trPr>
+          <w:trHeight w:val="320"/>
+        </w:trPr>
+        <w:tc>
+          <w:tcPr>
+            <w:tcW w:w="1413" w:type="dxa"/>
+            <w:noWrap/>
+            <w:hideMark/>
+          </w:tcPr>
+          <w:p>
+            <w:r>
+              <w:t>Restricted</w:t>
+            </w:r>
+          </w:p>
+        </w:tc>
+        <w:tc>
+          <w:tcPr>
+            <w:tcW w:w="7937" w:type="dxa"/>
+            <w:noWrap/>
+            <w:hideMark/>
+          </w:tcPr>
+          <w:p>
+            <w:r>
+              <w:t>Limits to operations such as nightclubs restricted to operate as restaurants, establishments obligated to reduced hours of operation or number of guests, or partial closures.</w:t>
+            </w:r>
+          </w:p>
+        </w:tc>
+      </w:tr>
+      <w:tr>
+        <w:trPr>
+          <w:trHeight w:val="320"/>
+        </w:trPr>
+        <w:tc>
+          <w:tcPr>
+            <w:tcW w:w="1413" w:type="dxa"/>
+            <w:noWrap/>
+            <w:hideMark/>
+          </w:tcPr>
+          <w:p>
+            <w:r>
+              <w:t>Open</w:t>
+            </w:r>
+          </w:p>
+        </w:tc>
+        <w:tc>
+          <w:tcPr>
+            <w:tcW w:w="7937" w:type="dxa"/>
+            <w:noWrap/>
+            <w:hideMark/>
+          </w:tcPr>
+          <w:p>
+            <w:r>
+              <w:t>Open for in-person operation with either no or limited restrictions relating to in-person regulations such as contact tracing, occupancy limits, or mask enforcement.</w:t>
+            </w:r>
+          </w:p>
+        </w:tc>
+      </w:tr>
+      <w:tr>
+        <w:trPr>
+          <w:trHeight w:val="320"/>
+        </w:trPr>
+        <w:tc>
+          <w:tcPr>
+            <w:tcW w:w="1413" w:type="dxa"/>
+            <w:noWrap/>
+            <w:hideMark/>
+          </w:tcPr>
+          <w:p>
+            <w:r>
+              <w:t>Closed</w:t>
+            </w:r>
+          </w:p>
+        </w:tc>
+        <w:tc>
+          <w:tcPr>
+            <w:tcW w:w="7937" w:type="dxa"/>
+            <w:noWrap/>
+            <w:hideMark/>
+          </w:tcPr>
+          <w:p>
+            <w:r>
+              <w:t>Closures of indoor establishments to the public; for example, restriction of restaurants to take-out only.</w:t>
+            </w:r>
+          </w:p>
+        </w:tc>
+      </w:tr>
+    </w:tbl>
     <w:p/>
     <w:p/>
     <w:p>
+      <w:r>
+        <w:t>For consistency</w:t>
+      </w:r>
+      <w:r>
+        <w:t>,</w:t>
+      </w:r>
+      <w:r>
+        <w:t xml:space="preserve"> when one source had </w:t>
+      </w:r>
+      <w:r>
+        <w:t>the same information as another</w:t>
+      </w:r>
+      <w:r>
+        <w:t>, a source hierarchy was implemented</w:t>
+      </w:r>
+      <w:r>
+        <w:t xml:space="preserve"> as follows: Government sources trumps CIHI, which trumps news. </w:t>
+      </w:r>
+    </w:p>
+    <w:p/>
+    <w:p/>
+    <w:p>
       <w:pPr>
         <w:pStyle w:val="Heading3"/>
       </w:pPr>
-      <w:bookmarkStart w:id="9" w:name="_Toc63416317"/>
+      <w:bookmarkStart w:id="11" w:name="_Toc63416317"/>
       <w:r>
         <w:t>Validation</w:t>
       </w:r>
-      <w:bookmarkEnd w:id="9"/>
+      <w:bookmarkEnd w:id="11"/>
     </w:p>
     <w:p/>
     <w:p>
@@ -934,30 +1306,67 @@
       <w:pPr>
         <w:pStyle w:val="Heading1"/>
       </w:pPr>
-      <w:bookmarkStart w:id="10" w:name="_Toc63415943"/>
+      <w:bookmarkStart w:id="12" w:name="_Toc63415943"/>
+      <w:bookmarkStart w:id="13" w:name="_Ref64885387"/>
       <w:r>
         <w:lastRenderedPageBreak/>
-        <w:t>Supplementary Data</w:t>
-      </w:r>
-      <w:bookmarkEnd w:id="10"/>
-    </w:p>
+        <w:t xml:space="preserve">Supplementary </w:t>
+      </w:r>
+      <w:bookmarkEnd w:id="12"/>
+      <w:r>
+        <w:t>Information</w:t>
+      </w:r>
+      <w:bookmarkEnd w:id="13"/>
+    </w:p>
+    <w:p>
+      <w:r>
+        <w:drawing>
+          <wp:inline distT="0" distB="0" distL="0" distR="0" wp14:anchorId="09149A8F" wp14:editId="62C8B956">
+            <wp:extent cx="5943600" cy="1007110"/>
+            <wp:effectExtent l="0" t="0" r="0" b="0"/>
+            <wp:docPr id="1" name="Picture 1"/>
+            <wp:cNvGraphicFramePr>
+              <a:graphicFrameLocks xmlns:a="http://schemas.openxmlformats.org/drawingml/2006/main" noChangeAspect="1"/>
+            </wp:cNvGraphicFramePr>
+            <a:graphic xmlns:a="http://schemas.openxmlformats.org/drawingml/2006/main">
+              <a:graphicData uri="http://schemas.openxmlformats.org/drawingml/2006/picture">
+                <pic:pic xmlns:pic="http://schemas.openxmlformats.org/drawingml/2006/picture">
+                  <pic:nvPicPr>
+                    <pic:cNvPr id="1" name=""/>
+                    <pic:cNvPicPr/>
+                  </pic:nvPicPr>
+                  <pic:blipFill>
+                    <a:blip r:embed="rId8"/>
+                    <a:stretch>
+                      <a:fillRect/>
+                    </a:stretch>
+                  </pic:blipFill>
+                  <pic:spPr>
+                    <a:xfrm>
+                      <a:off x="0" y="0"/>
+                      <a:ext cx="5943600" cy="1007110"/>
+                    </a:xfrm>
+                    <a:prstGeom prst="rect">
+                      <a:avLst/>
+                    </a:prstGeom>
+                  </pic:spPr>
+                </pic:pic>
+              </a:graphicData>
+            </a:graphic>
+          </wp:inline>
+        </w:drawing>
+      </w:r>
+    </w:p>
+    <w:p/>
     <w:p>
       <w:pPr>
         <w:pStyle w:val="Heading2"/>
       </w:pPr>
-      <w:bookmarkStart w:id="11" w:name="_Toc63415949"/>
-      <w:r>
-        <w:t xml:space="preserve">Methodology as </w:t>
-      </w:r>
-      <w:proofErr w:type="spellStart"/>
-      <w:r>
-        <w:t>Jupyter</w:t>
-      </w:r>
-      <w:proofErr w:type="spellEnd"/>
-      <w:r>
-        <w:t xml:space="preserve"> Notebooks</w:t>
-      </w:r>
-      <w:bookmarkEnd w:id="11"/>
+      <w:bookmarkStart w:id="14" w:name="_Toc63415949"/>
+      <w:r>
+        <w:t>Methodology as Jupyter Notebooks</w:t>
+      </w:r>
+      <w:bookmarkEnd w:id="14"/>
     </w:p>
     <w:p/>
     <w:p>
@@ -982,13 +1391,8 @@
         </w:rPr>
         <w:t xml:space="preserve">. </w:t>
       </w:r>
-      <w:proofErr w:type="spellStart"/>
-      <w:r>
-        <w:t>Jupyter</w:t>
-      </w:r>
-      <w:proofErr w:type="spellEnd"/>
-      <w:r>
-        <w:t xml:space="preserve"> Notebooks and Folder Organization on </w:t>
+      <w:r>
+        <w:t xml:space="preserve">Jupyter Notebooks and Folder Organization on </w:t>
       </w:r>
       <w:r>
         <w:t>GitHub</w:t>
@@ -1063,13 +1467,6 @@
                 <w:bCs w:val="0"/>
               </w:rPr>
             </w:pPr>
-            <w:r>
-              <w:rPr>
-                <w:b w:val="0"/>
-                <w:bCs w:val="0"/>
-              </w:rPr>
-              <w:t>Standardization</w:t>
-            </w:r>
           </w:p>
         </w:tc>
         <w:tc>
@@ -1098,235 +1495,6 @@
               </w:numPr>
               <w:cnfStyle w:val="000000100000" w:firstRow="0" w:lastRow="0" w:firstColumn="0" w:lastColumn="0" w:oddVBand="0" w:evenVBand="0" w:oddHBand="1" w:evenHBand="0" w:firstRowFirstColumn="0" w:firstRowLastColumn="0" w:lastRowFirstColumn="0" w:lastRowLastColumn="0"/>
             </w:pPr>
-            <w:r>
-              <w:t>ON</w:t>
-            </w:r>
-          </w:p>
-          <w:p>
-            <w:pPr>
-              <w:pStyle w:val="ListParagraph"/>
-              <w:numPr>
-                <w:ilvl w:val="0"/>
-                <w:numId w:val="1"/>
-              </w:numPr>
-              <w:cnfStyle w:val="000000100000" w:firstRow="0" w:lastRow="0" w:firstColumn="0" w:lastColumn="0" w:oddVBand="0" w:evenVBand="0" w:oddHBand="1" w:evenHBand="0" w:firstRowFirstColumn="0" w:firstRowLastColumn="0" w:lastRowFirstColumn="0" w:lastRowLastColumn="0"/>
-            </w:pPr>
-            <w:r>
-              <w:t>NL</w:t>
-            </w:r>
-          </w:p>
-          <w:p>
-            <w:pPr>
-              <w:pStyle w:val="ListParagraph"/>
-              <w:numPr>
-                <w:ilvl w:val="0"/>
-                <w:numId w:val="1"/>
-              </w:numPr>
-              <w:cnfStyle w:val="000000100000" w:firstRow="0" w:lastRow="0" w:firstColumn="0" w:lastColumn="0" w:oddVBand="0" w:evenVBand="0" w:oddHBand="1" w:evenHBand="0" w:firstRowFirstColumn="0" w:firstRowLastColumn="0" w:lastRowFirstColumn="0" w:lastRowLastColumn="0"/>
-            </w:pPr>
-            <w:r>
-              <w:t>NS</w:t>
-            </w:r>
-          </w:p>
-          <w:p>
-            <w:pPr>
-              <w:pStyle w:val="ListParagraph"/>
-              <w:numPr>
-                <w:ilvl w:val="0"/>
-                <w:numId w:val="1"/>
-              </w:numPr>
-              <w:cnfStyle w:val="000000100000" w:firstRow="0" w:lastRow="0" w:firstColumn="0" w:lastColumn="0" w:oddVBand="0" w:evenVBand="0" w:oddHBand="1" w:evenHBand="0" w:firstRowFirstColumn="0" w:firstRowLastColumn="0" w:lastRowFirstColumn="0" w:lastRowLastColumn="0"/>
-            </w:pPr>
-            <w:r>
-              <w:t>NPRI</w:t>
-            </w:r>
-          </w:p>
-          <w:p>
-            <w:pPr>
-              <w:pStyle w:val="ListParagraph"/>
-              <w:numPr>
-                <w:ilvl w:val="0"/>
-                <w:numId w:val="1"/>
-              </w:numPr>
-              <w:cnfStyle w:val="000000100000" w:firstRow="0" w:lastRow="0" w:firstColumn="0" w:lastColumn="0" w:oddVBand="0" w:evenVBand="0" w:oddHBand="1" w:evenHBand="0" w:firstRowFirstColumn="0" w:firstRowLastColumn="0" w:lastRowFirstColumn="0" w:lastRowLastColumn="0"/>
-            </w:pPr>
-            <w:proofErr w:type="spellStart"/>
-            <w:r>
-              <w:t>nrcan</w:t>
-            </w:r>
-            <w:proofErr w:type="spellEnd"/>
-          </w:p>
-          <w:p>
-            <w:pPr>
-              <w:pStyle w:val="ListParagraph"/>
-              <w:numPr>
-                <w:ilvl w:val="0"/>
-                <w:numId w:val="1"/>
-              </w:numPr>
-              <w:cnfStyle w:val="000000100000" w:firstRow="0" w:lastRow="0" w:firstColumn="0" w:lastColumn="0" w:oddVBand="0" w:evenVBand="0" w:oddHBand="1" w:evenHBand="0" w:firstRowFirstColumn="0" w:firstRowLastColumn="0" w:lastRowFirstColumn="0" w:lastRowLastColumn="0"/>
-            </w:pPr>
-            <w:proofErr w:type="spellStart"/>
-            <w:r>
-              <w:t>osm</w:t>
-            </w:r>
-            <w:proofErr w:type="spellEnd"/>
-          </w:p>
-          <w:p>
-            <w:pPr>
-              <w:cnfStyle w:val="000000100000" w:firstRow="0" w:lastRow="0" w:firstColumn="0" w:lastColumn="0" w:oddVBand="0" w:evenVBand="0" w:oddHBand="1" w:evenHBand="0" w:firstRowFirstColumn="0" w:firstRowLastColumn="0" w:lastRowFirstColumn="0" w:lastRowLastColumn="0"/>
-            </w:pPr>
-          </w:p>
-        </w:tc>
-      </w:tr>
-      <w:tr>
-        <w:tc>
-          <w:tcPr>
-            <w:cnfStyle w:val="001000000000" w:firstRow="0" w:lastRow="0" w:firstColumn="1" w:lastColumn="0" w:oddVBand="0" w:evenVBand="0" w:oddHBand="0" w:evenHBand="0" w:firstRowFirstColumn="0" w:firstRowLastColumn="0" w:lastRowFirstColumn="0" w:lastRowLastColumn="0"/>
-            <w:tcW w:w="3116" w:type="dxa"/>
-          </w:tcPr>
-          <w:p>
-            <w:pPr>
-              <w:rPr>
-                <w:b w:val="0"/>
-                <w:bCs w:val="0"/>
-              </w:rPr>
-            </w:pPr>
-            <w:r>
-              <w:rPr>
-                <w:b w:val="0"/>
-                <w:bCs w:val="0"/>
-              </w:rPr>
-              <w:t>Concatenation</w:t>
-            </w:r>
-          </w:p>
-        </w:tc>
-        <w:tc>
-          <w:tcPr>
-            <w:tcW w:w="3117" w:type="dxa"/>
-          </w:tcPr>
-          <w:p>
-            <w:pPr>
-              <w:cnfStyle w:val="000000000000" w:firstRow="0" w:lastRow="0" w:firstColumn="0" w:lastColumn="0" w:oddVBand="0" w:evenVBand="0" w:oddHBand="0" w:evenHBand="0" w:firstRowFirstColumn="0" w:firstRowLastColumn="0" w:lastRowFirstColumn="0" w:lastRowLastColumn="0"/>
-            </w:pPr>
-            <w:r>
-              <w:t>wrangle</w:t>
-            </w:r>
-          </w:p>
-        </w:tc>
-        <w:tc>
-          <w:tcPr>
-            <w:tcW w:w="3117" w:type="dxa"/>
-          </w:tcPr>
-          <w:p>
-            <w:pPr>
-              <w:cnfStyle w:val="000000000000" w:firstRow="0" w:lastRow="0" w:firstColumn="0" w:lastColumn="0" w:oddVBand="0" w:evenVBand="0" w:oddHBand="0" w:evenHBand="0" w:firstRowFirstColumn="0" w:firstRowLastColumn="0" w:lastRowFirstColumn="0" w:lastRowLastColumn="0"/>
-            </w:pPr>
-            <w:r>
-              <w:t>combine</w:t>
-            </w:r>
-          </w:p>
-        </w:tc>
-      </w:tr>
-      <w:tr>
-        <w:trPr>
-          <w:cnfStyle w:val="000000100000" w:firstRow="0" w:lastRow="0" w:firstColumn="0" w:lastColumn="0" w:oddVBand="0" w:evenVBand="0" w:oddHBand="1" w:evenHBand="0" w:firstRowFirstColumn="0" w:firstRowLastColumn="0" w:lastRowFirstColumn="0" w:lastRowLastColumn="0"/>
-        </w:trPr>
-        <w:tc>
-          <w:tcPr>
-            <w:cnfStyle w:val="001000000000" w:firstRow="0" w:lastRow="0" w:firstColumn="1" w:lastColumn="0" w:oddVBand="0" w:evenVBand="0" w:oddHBand="0" w:evenHBand="0" w:firstRowFirstColumn="0" w:firstRowLastColumn="0" w:lastRowFirstColumn="0" w:lastRowLastColumn="0"/>
-            <w:tcW w:w="3116" w:type="dxa"/>
-          </w:tcPr>
-          <w:p>
-            <w:pPr>
-              <w:rPr>
-                <w:b w:val="0"/>
-                <w:bCs w:val="0"/>
-              </w:rPr>
-            </w:pPr>
-            <w:r>
-              <w:rPr>
-                <w:b w:val="0"/>
-                <w:bCs w:val="0"/>
-              </w:rPr>
-              <w:t>Cleaning</w:t>
-            </w:r>
-          </w:p>
-        </w:tc>
-        <w:tc>
-          <w:tcPr>
-            <w:tcW w:w="3117" w:type="dxa"/>
-          </w:tcPr>
-          <w:p>
-            <w:pPr>
-              <w:cnfStyle w:val="000000100000" w:firstRow="0" w:lastRow="0" w:firstColumn="0" w:lastColumn="0" w:oddVBand="0" w:evenVBand="0" w:oddHBand="1" w:evenHBand="0" w:firstRowFirstColumn="0" w:firstRowLastColumn="0" w:lastRowFirstColumn="0" w:lastRowLastColumn="0"/>
-            </w:pPr>
-            <w:r>
-              <w:t>wrangle</w:t>
-            </w:r>
-          </w:p>
-        </w:tc>
-        <w:tc>
-          <w:tcPr>
-            <w:tcW w:w="3117" w:type="dxa"/>
-          </w:tcPr>
-          <w:p>
-            <w:pPr>
-              <w:cnfStyle w:val="000000100000" w:firstRow="0" w:lastRow="0" w:firstColumn="0" w:lastColumn="0" w:oddVBand="0" w:evenVBand="0" w:oddHBand="1" w:evenHBand="0" w:firstRowFirstColumn="0" w:firstRowLastColumn="0" w:lastRowFirstColumn="0" w:lastRowLastColumn="0"/>
-            </w:pPr>
-            <w:r>
-              <w:t>clean</w:t>
-            </w:r>
-          </w:p>
-        </w:tc>
-      </w:tr>
-      <w:tr>
-        <w:tc>
-          <w:tcPr>
-            <w:cnfStyle w:val="001000000000" w:firstRow="0" w:lastRow="0" w:firstColumn="1" w:lastColumn="0" w:oddVBand="0" w:evenVBand="0" w:oddHBand="0" w:evenHBand="0" w:firstRowFirstColumn="0" w:firstRowLastColumn="0" w:lastRowFirstColumn="0" w:lastRowLastColumn="0"/>
-            <w:tcW w:w="3116" w:type="dxa"/>
-          </w:tcPr>
-          <w:p>
-            <w:pPr>
-              <w:rPr>
-                <w:b w:val="0"/>
-                <w:bCs w:val="0"/>
-              </w:rPr>
-            </w:pPr>
-            <w:r>
-              <w:rPr>
-                <w:b w:val="0"/>
-                <w:bCs w:val="0"/>
-              </w:rPr>
-              <w:t>Creating sets</w:t>
-            </w:r>
-          </w:p>
-        </w:tc>
-        <w:tc>
-          <w:tcPr>
-            <w:tcW w:w="3117" w:type="dxa"/>
-          </w:tcPr>
-          <w:p>
-            <w:pPr>
-              <w:cnfStyle w:val="000000000000" w:firstRow="0" w:lastRow="0" w:firstColumn="0" w:lastColumn="0" w:oddVBand="0" w:evenVBand="0" w:oddHBand="0" w:evenHBand="0" w:firstRowFirstColumn="0" w:firstRowLastColumn="0" w:lastRowFirstColumn="0" w:lastRowLastColumn="0"/>
-            </w:pPr>
-            <w:r>
-              <w:t>wrangle</w:t>
-            </w:r>
-          </w:p>
-        </w:tc>
-        <w:tc>
-          <w:tcPr>
-            <w:tcW w:w="3117" w:type="dxa"/>
-          </w:tcPr>
-          <w:p>
-            <w:pPr>
-              <w:cnfStyle w:val="000000000000" w:firstRow="0" w:lastRow="0" w:firstColumn="0" w:lastColumn="0" w:oddVBand="0" w:evenVBand="0" w:oddHBand="0" w:evenHBand="0" w:firstRowFirstColumn="0" w:firstRowLastColumn="0" w:lastRowFirstColumn="0" w:lastRowLastColumn="0"/>
-            </w:pPr>
-            <w:proofErr w:type="spellStart"/>
-            <w:r>
-              <w:t>create_sets</w:t>
-            </w:r>
-            <w:proofErr w:type="spellEnd"/>
           </w:p>
         </w:tc>
       </w:tr>
@@ -1542,8 +1710,240 @@
       </w:rPr>
     </w:lvl>
   </w:abstractNum>
+  <w:abstractNum w:abstractNumId="1" w15:restartNumberingAfterBreak="0">
+    <w:nsid w:val="4F000060"/>
+    <w:multiLevelType w:val="hybridMultilevel"/>
+    <w:tmpl w:val="28023672"/>
+    <w:lvl w:ilvl="0" w:tplc="661CAE82">
+      <w:start w:val="3737"/>
+      <w:numFmt w:val="bullet"/>
+      <w:lvlText w:val=""/>
+      <w:lvlJc w:val="left"/>
+      <w:pPr>
+        <w:ind w:left="720" w:hanging="360"/>
+      </w:pPr>
+      <w:rPr>
+        <w:rFonts w:ascii="Symbol" w:eastAsiaTheme="minorHAnsi" w:hAnsi="Symbol" w:cstheme="minorBidi" w:hint="default"/>
+      </w:rPr>
+    </w:lvl>
+    <w:lvl w:ilvl="1" w:tplc="04090003" w:tentative="1">
+      <w:start w:val="1"/>
+      <w:numFmt w:val="bullet"/>
+      <w:lvlText w:val="o"/>
+      <w:lvlJc w:val="left"/>
+      <w:pPr>
+        <w:ind w:left="1440" w:hanging="360"/>
+      </w:pPr>
+      <w:rPr>
+        <w:rFonts w:ascii="Courier New" w:hAnsi="Courier New" w:cs="Courier New" w:hint="default"/>
+      </w:rPr>
+    </w:lvl>
+    <w:lvl w:ilvl="2" w:tplc="04090005" w:tentative="1">
+      <w:start w:val="1"/>
+      <w:numFmt w:val="bullet"/>
+      <w:lvlText w:val=""/>
+      <w:lvlJc w:val="left"/>
+      <w:pPr>
+        <w:ind w:left="2160" w:hanging="360"/>
+      </w:pPr>
+      <w:rPr>
+        <w:rFonts w:ascii="Wingdings" w:hAnsi="Wingdings" w:hint="default"/>
+      </w:rPr>
+    </w:lvl>
+    <w:lvl w:ilvl="3" w:tplc="04090001" w:tentative="1">
+      <w:start w:val="1"/>
+      <w:numFmt w:val="bullet"/>
+      <w:lvlText w:val=""/>
+      <w:lvlJc w:val="left"/>
+      <w:pPr>
+        <w:ind w:left="2880" w:hanging="360"/>
+      </w:pPr>
+      <w:rPr>
+        <w:rFonts w:ascii="Symbol" w:hAnsi="Symbol" w:hint="default"/>
+      </w:rPr>
+    </w:lvl>
+    <w:lvl w:ilvl="4" w:tplc="04090003" w:tentative="1">
+      <w:start w:val="1"/>
+      <w:numFmt w:val="bullet"/>
+      <w:lvlText w:val="o"/>
+      <w:lvlJc w:val="left"/>
+      <w:pPr>
+        <w:ind w:left="3600" w:hanging="360"/>
+      </w:pPr>
+      <w:rPr>
+        <w:rFonts w:ascii="Courier New" w:hAnsi="Courier New" w:cs="Courier New" w:hint="default"/>
+      </w:rPr>
+    </w:lvl>
+    <w:lvl w:ilvl="5" w:tplc="04090005" w:tentative="1">
+      <w:start w:val="1"/>
+      <w:numFmt w:val="bullet"/>
+      <w:lvlText w:val=""/>
+      <w:lvlJc w:val="left"/>
+      <w:pPr>
+        <w:ind w:left="4320" w:hanging="360"/>
+      </w:pPr>
+      <w:rPr>
+        <w:rFonts w:ascii="Wingdings" w:hAnsi="Wingdings" w:hint="default"/>
+      </w:rPr>
+    </w:lvl>
+    <w:lvl w:ilvl="6" w:tplc="04090001" w:tentative="1">
+      <w:start w:val="1"/>
+      <w:numFmt w:val="bullet"/>
+      <w:lvlText w:val=""/>
+      <w:lvlJc w:val="left"/>
+      <w:pPr>
+        <w:ind w:left="5040" w:hanging="360"/>
+      </w:pPr>
+      <w:rPr>
+        <w:rFonts w:ascii="Symbol" w:hAnsi="Symbol" w:hint="default"/>
+      </w:rPr>
+    </w:lvl>
+    <w:lvl w:ilvl="7" w:tplc="04090003" w:tentative="1">
+      <w:start w:val="1"/>
+      <w:numFmt w:val="bullet"/>
+      <w:lvlText w:val="o"/>
+      <w:lvlJc w:val="left"/>
+      <w:pPr>
+        <w:ind w:left="5760" w:hanging="360"/>
+      </w:pPr>
+      <w:rPr>
+        <w:rFonts w:ascii="Courier New" w:hAnsi="Courier New" w:cs="Courier New" w:hint="default"/>
+      </w:rPr>
+    </w:lvl>
+    <w:lvl w:ilvl="8" w:tplc="04090005" w:tentative="1">
+      <w:start w:val="1"/>
+      <w:numFmt w:val="bullet"/>
+      <w:lvlText w:val=""/>
+      <w:lvlJc w:val="left"/>
+      <w:pPr>
+        <w:ind w:left="6480" w:hanging="360"/>
+      </w:pPr>
+      <w:rPr>
+        <w:rFonts w:ascii="Wingdings" w:hAnsi="Wingdings" w:hint="default"/>
+      </w:rPr>
+    </w:lvl>
+  </w:abstractNum>
+  <w:abstractNum w:abstractNumId="2" w15:restartNumberingAfterBreak="0">
+    <w:nsid w:val="79033B6B"/>
+    <w:multiLevelType w:val="hybridMultilevel"/>
+    <w:tmpl w:val="F12E3900"/>
+    <w:lvl w:ilvl="0" w:tplc="2F78620C">
+      <w:start w:val="3737"/>
+      <w:numFmt w:val="bullet"/>
+      <w:lvlText w:val="-"/>
+      <w:lvlJc w:val="left"/>
+      <w:pPr>
+        <w:ind w:left="720" w:hanging="360"/>
+      </w:pPr>
+      <w:rPr>
+        <w:rFonts w:ascii="Calibri" w:eastAsiaTheme="minorHAnsi" w:hAnsi="Calibri" w:cs="Calibri" w:hint="default"/>
+      </w:rPr>
+    </w:lvl>
+    <w:lvl w:ilvl="1" w:tplc="04090003" w:tentative="1">
+      <w:start w:val="1"/>
+      <w:numFmt w:val="bullet"/>
+      <w:lvlText w:val="o"/>
+      <w:lvlJc w:val="left"/>
+      <w:pPr>
+        <w:ind w:left="1440" w:hanging="360"/>
+      </w:pPr>
+      <w:rPr>
+        <w:rFonts w:ascii="Courier New" w:hAnsi="Courier New" w:cs="Courier New" w:hint="default"/>
+      </w:rPr>
+    </w:lvl>
+    <w:lvl w:ilvl="2" w:tplc="04090005" w:tentative="1">
+      <w:start w:val="1"/>
+      <w:numFmt w:val="bullet"/>
+      <w:lvlText w:val=""/>
+      <w:lvlJc w:val="left"/>
+      <w:pPr>
+        <w:ind w:left="2160" w:hanging="360"/>
+      </w:pPr>
+      <w:rPr>
+        <w:rFonts w:ascii="Wingdings" w:hAnsi="Wingdings" w:hint="default"/>
+      </w:rPr>
+    </w:lvl>
+    <w:lvl w:ilvl="3" w:tplc="04090001" w:tentative="1">
+      <w:start w:val="1"/>
+      <w:numFmt w:val="bullet"/>
+      <w:lvlText w:val=""/>
+      <w:lvlJc w:val="left"/>
+      <w:pPr>
+        <w:ind w:left="2880" w:hanging="360"/>
+      </w:pPr>
+      <w:rPr>
+        <w:rFonts w:ascii="Symbol" w:hAnsi="Symbol" w:hint="default"/>
+      </w:rPr>
+    </w:lvl>
+    <w:lvl w:ilvl="4" w:tplc="04090003" w:tentative="1">
+      <w:start w:val="1"/>
+      <w:numFmt w:val="bullet"/>
+      <w:lvlText w:val="o"/>
+      <w:lvlJc w:val="left"/>
+      <w:pPr>
+        <w:ind w:left="3600" w:hanging="360"/>
+      </w:pPr>
+      <w:rPr>
+        <w:rFonts w:ascii="Courier New" w:hAnsi="Courier New" w:cs="Courier New" w:hint="default"/>
+      </w:rPr>
+    </w:lvl>
+    <w:lvl w:ilvl="5" w:tplc="04090005" w:tentative="1">
+      <w:start w:val="1"/>
+      <w:numFmt w:val="bullet"/>
+      <w:lvlText w:val=""/>
+      <w:lvlJc w:val="left"/>
+      <w:pPr>
+        <w:ind w:left="4320" w:hanging="360"/>
+      </w:pPr>
+      <w:rPr>
+        <w:rFonts w:ascii="Wingdings" w:hAnsi="Wingdings" w:hint="default"/>
+      </w:rPr>
+    </w:lvl>
+    <w:lvl w:ilvl="6" w:tplc="04090001" w:tentative="1">
+      <w:start w:val="1"/>
+      <w:numFmt w:val="bullet"/>
+      <w:lvlText w:val=""/>
+      <w:lvlJc w:val="left"/>
+      <w:pPr>
+        <w:ind w:left="5040" w:hanging="360"/>
+      </w:pPr>
+      <w:rPr>
+        <w:rFonts w:ascii="Symbol" w:hAnsi="Symbol" w:hint="default"/>
+      </w:rPr>
+    </w:lvl>
+    <w:lvl w:ilvl="7" w:tplc="04090003" w:tentative="1">
+      <w:start w:val="1"/>
+      <w:numFmt w:val="bullet"/>
+      <w:lvlText w:val="o"/>
+      <w:lvlJc w:val="left"/>
+      <w:pPr>
+        <w:ind w:left="5760" w:hanging="360"/>
+      </w:pPr>
+      <w:rPr>
+        <w:rFonts w:ascii="Courier New" w:hAnsi="Courier New" w:cs="Courier New" w:hint="default"/>
+      </w:rPr>
+    </w:lvl>
+    <w:lvl w:ilvl="8" w:tplc="04090005" w:tentative="1">
+      <w:start w:val="1"/>
+      <w:numFmt w:val="bullet"/>
+      <w:lvlText w:val=""/>
+      <w:lvlJc w:val="left"/>
+      <w:pPr>
+        <w:ind w:left="6480" w:hanging="360"/>
+      </w:pPr>
+      <w:rPr>
+        <w:rFonts w:ascii="Wingdings" w:hAnsi="Wingdings" w:hint="default"/>
+      </w:rPr>
+    </w:lvl>
+  </w:abstractNum>
   <w:num w:numId="1">
     <w:abstractNumId w:val="0"/>
+  </w:num>
+  <w:num w:numId="2">
+    <w:abstractNumId w:val="2"/>
+  </w:num>
+  <w:num w:numId="3">
+    <w:abstractNumId w:val="1"/>
   </w:num>
 </w:numbering>
 </file>
@@ -2033,7 +2433,6 @@
   <w:style w:type="character" w:default="1" w:styleId="DefaultParagraphFont">
     <w:name w:val="Default Paragraph Font"/>
     <w:uiPriority w:val="1"/>
-    <w:semiHidden/>
     <w:unhideWhenUsed/>
   </w:style>
   <w:style w:type="table" w:default="1" w:styleId="TableNormal">
@@ -2447,6 +2846,41 @@
       <w:i/>
       <w:iCs/>
       <w:color w:val="2F5496" w:themeColor="accent1" w:themeShade="BF"/>
+    </w:rPr>
+  </w:style>
+  <w:style w:type="table" w:styleId="TableGrid">
+    <w:name w:val="Table Grid"/>
+    <w:basedOn w:val="TableNormal"/>
+    <w:uiPriority w:val="39"/>
+    <w:rsid w:val="00CC69D4"/>
+    <w:tblPr>
+      <w:tblBorders>
+        <w:top w:val="single" w:sz="4" w:space="0" w:color="auto"/>
+        <w:left w:val="single" w:sz="4" w:space="0" w:color="auto"/>
+        <w:bottom w:val="single" w:sz="4" w:space="0" w:color="auto"/>
+        <w:right w:val="single" w:sz="4" w:space="0" w:color="auto"/>
+        <w:insideH w:val="single" w:sz="4" w:space="0" w:color="auto"/>
+        <w:insideV w:val="single" w:sz="4" w:space="0" w:color="auto"/>
+      </w:tblBorders>
+    </w:tblPr>
+  </w:style>
+  <w:style w:type="paragraph" w:styleId="Caption">
+    <w:name w:val="caption"/>
+    <w:basedOn w:val="Normal"/>
+    <w:next w:val="Normal"/>
+    <w:uiPriority w:val="35"/>
+    <w:unhideWhenUsed/>
+    <w:qFormat/>
+    <w:rsid w:val="005036BB"/>
+    <w:pPr>
+      <w:spacing w:after="200"/>
+    </w:pPr>
+    <w:rPr>
+      <w:i/>
+      <w:iCs/>
+      <w:color w:val="44546A" w:themeColor="text2"/>
+      <w:sz w:val="18"/>
+      <w:szCs w:val="18"/>
     </w:rPr>
   </w:style>
 </w:styles>
@@ -2752,7 +3186,7 @@
 </file>
 
 <file path=customXml/itemProps1.xml><?xml version="1.0" encoding="utf-8"?>
-<ds:datastoreItem xmlns:ds="http://schemas.openxmlformats.org/officeDocument/2006/customXml" ds:itemID="{3F586C80-619A-C24E-B462-8E5B145CC04F}">
+<ds:datastoreItem xmlns:ds="http://schemas.openxmlformats.org/officeDocument/2006/customXml" ds:itemID="{6E04731E-CE8C-7E41-AFD5-36DE990AD9F9}">
   <ds:schemaRefs>
     <ds:schemaRef ds:uri="http://schemas.openxmlformats.org/officeDocument/2006/bibliography"/>
   </ds:schemaRefs>

</xml_diff>

<commit_message>
Updated March 1, 2021.
</commit_message>
<xml_diff>
--- a/Technical Report.docx
+++ b/Technical Report.docx
@@ -814,7 +814,15 @@
         <w:t>Covid-19 case d</w:t>
       </w:r>
       <w:r>
-        <w:t>ata are collected on a weekly basis dating back to July 20, 2020. Intervention data was initialized by CIHI’s September, 2020 release, which included government C</w:t>
+        <w:t xml:space="preserve">ata are collected on a weekly basis dating back to July 20, 2020. Intervention data was initialized by CIHI’s </w:t>
+      </w:r>
+      <w:proofErr w:type="gramStart"/>
+      <w:r>
+        <w:t>September,</w:t>
+      </w:r>
+      <w:proofErr w:type="gramEnd"/>
+      <w:r>
+        <w:t xml:space="preserve"> 2020 release, which included government C</w:t>
       </w:r>
       <w:r>
         <w:t>ovid-</w:t>
@@ -903,67 +911,7 @@
         <w:t>ed appropriately</w:t>
       </w:r>
       <w:r>
-        <w:t xml:space="preserve"> with the 10 industry types chosen for the Business Conditions Index analysis (</w:t>
-      </w:r>
-      <w:r>
-        <w:t>Restaurants &amp; eating places</w:t>
-      </w:r>
-      <w:r>
-        <w:t xml:space="preserve">, </w:t>
-      </w:r>
-      <w:r>
-        <w:t>Nightlife</w:t>
-      </w:r>
-      <w:r>
-        <w:t xml:space="preserve">, </w:t>
-      </w:r>
-      <w:r>
-        <w:t>Home goods stores</w:t>
-      </w:r>
-      <w:r>
-        <w:t xml:space="preserve">, </w:t>
-      </w:r>
-      <w:r>
-        <w:t>Fitness</w:t>
-      </w:r>
-      <w:r>
-        <w:t xml:space="preserve">, </w:t>
-      </w:r>
-      <w:r>
-        <w:t>Personal care</w:t>
-      </w:r>
-      <w:r>
-        <w:t xml:space="preserve">, </w:t>
-      </w:r>
-      <w:r>
-        <w:t>Dentists</w:t>
-      </w:r>
-      <w:r>
-        <w:t xml:space="preserve">, </w:t>
-      </w:r>
-      <w:r>
-        <w:t>Food &amp; beverage stores</w:t>
-      </w:r>
-      <w:r>
-        <w:t>, G</w:t>
-      </w:r>
-      <w:r>
-        <w:t>eneral merchandise stores</w:t>
-      </w:r>
-      <w:r>
-        <w:t>, C</w:t>
-      </w:r>
-      <w:r>
-        <w:t>lothing stores</w:t>
-      </w:r>
-      <w:r>
-        <w:t xml:space="preserve">, </w:t>
-      </w:r>
-      <w:r>
-        <w:t>Activities</w:t>
-      </w:r>
-      <w:r>
-        <w:t>)</w:t>
+        <w:t xml:space="preserve"> with the 10 industry types chosen for the Business Conditions Index analysis (Restaurants &amp; eating places, Nightlife, Home goods stores, Fitness, Personal care, Dentists, Food &amp; beverage stores, General merchandise stores, Clothing stores, Activities)</w:t>
       </w:r>
       <w:r>
         <w:t xml:space="preserve">. Standardized categorizations of these interventions </w:t>
@@ -993,12 +941,6 @@
     <w:p>
       <w:r>
         <w:t xml:space="preserve"> </w:t>
-      </w:r>
-    </w:p>
-    <w:p>
-      <w:r>
-        <w:lastRenderedPageBreak/>
-        <w:t>CIHI Validation</w:t>
       </w:r>
     </w:p>
     <w:p>
@@ -1006,47 +948,71 @@
         <w:pStyle w:val="ListParagraph"/>
         <w:numPr>
           <w:ilvl w:val="0"/>
-          <w:numId w:val="2"/>
+          <w:numId w:val="4"/>
         </w:numPr>
-      </w:pPr>
-      <w:r>
-        <w:t>Interventions represented in CIHI’s Intervention Scan are cr</w:t>
-      </w:r>
-      <w:r>
-        <w:t>oss</w:t>
-      </w:r>
-      <w:r>
-        <w:t>-r</w:t>
-      </w:r>
-      <w:r>
-        <w:t>eference</w:t>
-      </w:r>
-      <w:r>
-        <w:t xml:space="preserve">d </w:t>
-      </w:r>
-      <w:r>
-        <w:t>with current records.</w:t>
-      </w:r>
-      <w:r>
-        <w:t xml:space="preserve"> Entries without implementation dates </w:t>
-      </w:r>
-      <w:r>
-        <w:t>or that are categorized as education openings or closures are</w:t>
-      </w:r>
-      <w:r>
-        <w:t xml:space="preserve"> ignored.</w:t>
-      </w:r>
-      <w:bookmarkStart w:id="8" w:name="_GoBack"/>
-      <w:bookmarkEnd w:id="8"/>
-    </w:p>
+        <w:ind w:left="142"/>
+      </w:pPr>
+      <w:r>
+        <w:lastRenderedPageBreak/>
+        <w:t>Manual Search</w:t>
+      </w:r>
+    </w:p>
+    <w:p>
+      <w:r>
+        <w:t>Government websites, news sources, and RSS feeds are manually searched for updated interventions.</w:t>
+      </w:r>
+    </w:p>
+    <w:p/>
     <w:p>
       <w:pPr>
         <w:pStyle w:val="ListParagraph"/>
         <w:numPr>
           <w:ilvl w:val="0"/>
-          <w:numId w:val="2"/>
+          <w:numId w:val="4"/>
         </w:numPr>
-      </w:pPr>
+        <w:ind w:left="142"/>
+      </w:pPr>
+      <w:r>
+        <w:t>CIHI Validation</w:t>
+      </w:r>
+    </w:p>
+    <w:p>
+      <w:r>
+        <w:t>Interventions represented in CIHI’s Intervention Scan are cr</w:t>
+      </w:r>
+      <w:r>
+        <w:t>oss</w:t>
+      </w:r>
+      <w:r>
+        <w:t>-r</w:t>
+      </w:r>
+      <w:r>
+        <w:t>eference</w:t>
+      </w:r>
+      <w:r>
+        <w:t xml:space="preserve">d </w:t>
+      </w:r>
+      <w:r>
+        <w:t>with current records</w:t>
+      </w:r>
+      <w:r>
+        <w:t xml:space="preserve"> obtained from the manual search</w:t>
+      </w:r>
+      <w:r>
+        <w:t>.</w:t>
+      </w:r>
+      <w:r>
+        <w:t xml:space="preserve"> Entries without implementation dates </w:t>
+      </w:r>
+      <w:r>
+        <w:t>or that are categorized as education openings or closures are</w:t>
+      </w:r>
+      <w:r>
+        <w:t xml:space="preserve"> ignored.</w:t>
+      </w:r>
+      <w:r>
+        <w:t xml:space="preserve"> </w:t>
+      </w:r>
       <w:r>
         <w:t>C</w:t>
       </w:r>
@@ -1080,20 +1046,17 @@
       <w:r>
         <w:t xml:space="preserve"> </w:t>
       </w:r>
-    </w:p>
-    <w:p>
-      <w:pPr>
-        <w:pStyle w:val="ListParagraph"/>
-        <w:numPr>
-          <w:ilvl w:val="0"/>
-          <w:numId w:val="2"/>
-        </w:numPr>
-      </w:pPr>
       <w:r>
         <w:t>Intervention category and Intervention type</w:t>
       </w:r>
       <w:r>
-        <w:t xml:space="preserve"> columns are renamed </w:t>
+        <w:t xml:space="preserve"> column</w:t>
+      </w:r>
+      <w:r>
+        <w:t xml:space="preserve"> value</w:t>
+      </w:r>
+      <w:r>
+        <w:t xml:space="preserve">s are renamed </w:t>
       </w:r>
       <w:r>
         <w:t xml:space="preserve">according to </w:t>
@@ -1135,26 +1098,96 @@
     <w:p/>
     <w:p>
       <w:pPr>
+        <w:pStyle w:val="ListParagraph"/>
+        <w:numPr>
+          <w:ilvl w:val="0"/>
+          <w:numId w:val="4"/>
+        </w:numPr>
+        <w:ind w:left="142"/>
+      </w:pPr>
+      <w:r>
+        <w:t>Ontario Data Catalogue</w:t>
+      </w:r>
+      <w:r>
+        <w:rPr>
+          <w:rStyle w:val="FootnoteReference"/>
+        </w:rPr>
+        <w:footnoteReference w:id="3"/>
+      </w:r>
+    </w:p>
+    <w:p>
+      <w:r>
+        <w:t>Government of Ontario releases a weekly updated of interventions in place for each Public Health Unit according to the COVID-19 response framework</w:t>
+      </w:r>
+      <w:r>
+        <w:rPr>
+          <w:rStyle w:val="FootnoteReference"/>
+        </w:rPr>
+        <w:footnoteReference w:id="4"/>
+      </w:r>
+      <w:r>
+        <w:t xml:space="preserve">. This dataset </w:t>
+      </w:r>
+      <w:r>
+        <w:t xml:space="preserve">only </w:t>
+      </w:r>
+      <w:r>
+        <w:t>include</w:t>
+      </w:r>
+      <w:r>
+        <w:t>s data since the response framework came into effect, on November 17, 2020, and therefore is limited to i</w:t>
+      </w:r>
+      <w:bookmarkStart w:id="8" w:name="_GoBack"/>
+      <w:bookmarkEnd w:id="8"/>
+      <w:r>
+        <w:t xml:space="preserve">nterventions announced on the provincial level. Interventions implemented by regional authorities were </w:t>
+      </w:r>
+      <w:r>
+        <w:t>incorporated</w:t>
+      </w:r>
+      <w:r>
+        <w:t xml:space="preserve"> through manual search.</w:t>
+      </w:r>
+      <w:r>
+        <w:t xml:space="preserve"> </w:t>
+      </w:r>
+    </w:p>
+    <w:p/>
+    <w:p>
+      <w:pPr>
         <w:pStyle w:val="Caption"/>
       </w:pPr>
-      <w:bookmarkStart w:id="9" w:name="_Ref64887562"/>
-      <w:bookmarkStart w:id="10" w:name="_Ref64887581"/>
+      <w:bookmarkStart w:id="9" w:name="_Ref64887581"/>
+      <w:bookmarkStart w:id="10" w:name="_Ref64887562"/>
       <w:r>
         <w:t xml:space="preserve">Table </w:t>
       </w:r>
-      <w:fldSimple w:instr=" SEQ Table \* ARABIC ">
-        <w:r>
-          <w:rPr>
-            <w:noProof/>
-          </w:rPr>
-          <w:t>1</w:t>
-        </w:r>
-      </w:fldSimple>
+      <w:r>
+        <w:fldChar w:fldCharType="begin"/>
+      </w:r>
+      <w:r>
+        <w:instrText xml:space="preserve"> SEQ Table \* ARABIC </w:instrText>
+      </w:r>
+      <w:r>
+        <w:fldChar w:fldCharType="separate"/>
+      </w:r>
+      <w:r>
+        <w:rPr>
+          <w:noProof/>
+        </w:rPr>
+        <w:t>1</w:t>
+      </w:r>
+      <w:r>
+        <w:rPr>
+          <w:noProof/>
+        </w:rPr>
+        <w:fldChar w:fldCharType="end"/>
+      </w:r>
+      <w:bookmarkEnd w:id="9"/>
+      <w:r>
+        <w:t>. COVID-19 Intervention Term Definitions.</w:t>
+      </w:r>
       <w:bookmarkEnd w:id="10"/>
-      <w:r>
-        <w:t>. COVID-19 Intervention Term Definitions.</w:t>
-      </w:r>
-      <w:bookmarkEnd w:id="9"/>
     </w:p>
     <w:tbl>
       <w:tblPr>
@@ -1320,6 +1353,9 @@
     </w:p>
     <w:p>
       <w:r>
+        <w:rPr>
+          <w:noProof/>
+        </w:rPr>
         <w:drawing>
           <wp:inline distT="0" distB="0" distL="0" distR="0" wp14:anchorId="09149A8F" wp14:editId="62C8B956">
             <wp:extent cx="5943600" cy="1007110"/>
@@ -1364,7 +1400,15 @@
       </w:pPr>
       <w:bookmarkStart w:id="14" w:name="_Toc63415949"/>
       <w:r>
-        <w:t>Methodology as Jupyter Notebooks</w:t>
+        <w:t xml:space="preserve">Methodology as </w:t>
+      </w:r>
+      <w:proofErr w:type="spellStart"/>
+      <w:r>
+        <w:t>Jupyter</w:t>
+      </w:r>
+      <w:proofErr w:type="spellEnd"/>
+      <w:r>
+        <w:t xml:space="preserve"> Notebooks</w:t>
       </w:r>
       <w:bookmarkEnd w:id="14"/>
     </w:p>
@@ -1391,8 +1435,13 @@
         </w:rPr>
         <w:t xml:space="preserve">. </w:t>
       </w:r>
-      <w:r>
-        <w:t xml:space="preserve">Jupyter Notebooks and Folder Organization on </w:t>
+      <w:proofErr w:type="spellStart"/>
+      <w:r>
+        <w:t>Jupyter</w:t>
+      </w:r>
+      <w:proofErr w:type="spellEnd"/>
+      <w:r>
+        <w:t xml:space="preserve"> Notebooks and Folder Organization on </w:t>
       </w:r>
       <w:r>
         <w:t>GitHub</w:t>
@@ -1592,12 +1641,157 @@
       </w:r>
     </w:p>
   </w:footnote>
+  <w:footnote w:id="3">
+    <w:p>
+      <w:pPr>
+        <w:pStyle w:val="FootnoteText"/>
+      </w:pPr>
+      <w:r>
+        <w:rPr>
+          <w:rStyle w:val="FootnoteReference"/>
+        </w:rPr>
+        <w:footnoteRef/>
+      </w:r>
+      <w:r>
+        <w:t xml:space="preserve"> </w:t>
+      </w:r>
+      <w:hyperlink r:id="rId1" w:history="1">
+        <w:r>
+          <w:rPr>
+            <w:rStyle w:val="Hyperlink"/>
+          </w:rPr>
+          <w:t>https://data.ontario.ca/dataset/ontario-covid-19-zones</w:t>
+        </w:r>
+      </w:hyperlink>
+      <w:r>
+        <w:t xml:space="preserve"> </w:t>
+      </w:r>
+    </w:p>
+  </w:footnote>
+  <w:footnote w:id="4">
+    <w:p>
+      <w:pPr>
+        <w:pStyle w:val="FootnoteText"/>
+      </w:pPr>
+      <w:r>
+        <w:rPr>
+          <w:rStyle w:val="FootnoteReference"/>
+        </w:rPr>
+        <w:footnoteRef/>
+      </w:r>
+      <w:r>
+        <w:t xml:space="preserve"> </w:t>
+      </w:r>
+      <w:hyperlink r:id="rId2" w:history="1">
+        <w:r>
+          <w:rPr>
+            <w:rStyle w:val="Hyperlink"/>
+          </w:rPr>
+          <w:t>https://www.ontario.ca/page/covid-19-response-framework-keeping-ontario-safe-and-open</w:t>
+        </w:r>
+      </w:hyperlink>
+    </w:p>
+    <w:p>
+      <w:pPr>
+        <w:pStyle w:val="FootnoteText"/>
+      </w:pPr>
+    </w:p>
+  </w:footnote>
 </w:footnotes>
 </file>
 
 <file path=word/numbering.xml><?xml version="1.0" encoding="utf-8"?>
 <w:numbering xmlns:wpc="http://schemas.microsoft.com/office/word/2010/wordprocessingCanvas" xmlns:cx="http://schemas.microsoft.com/office/drawing/2014/chartex" xmlns:cx1="http://schemas.microsoft.com/office/drawing/2015/9/8/chartex" xmlns:cx2="http://schemas.microsoft.com/office/drawing/2015/10/21/chartex" xmlns:cx3="http://schemas.microsoft.com/office/drawing/2016/5/9/chartex" xmlns:cx4="http://schemas.microsoft.com/office/drawing/2016/5/10/chartex" xmlns:cx5="http://schemas.microsoft.com/office/drawing/2016/5/11/chartex" xmlns:cx6="http://schemas.microsoft.com/office/drawing/2016/5/12/chartex" xmlns:cx7="http://schemas.microsoft.com/office/drawing/2016/5/13/chartex" xmlns:cx8="http://schemas.microsoft.com/office/drawing/2016/5/14/chartex" xmlns:mc="http://schemas.openxmlformats.org/markup-compatibility/2006" xmlns:aink="http://schemas.microsoft.com/office/drawing/2016/ink" xmlns:am3d="http://schemas.microsoft.com/office/drawing/2017/model3d" xmlns:o="urn:schemas-microsoft-com:office:office" xmlns:r="http://schemas.openxmlformats.org/officeDocument/2006/relationships" xmlns:m="http://schemas.openxmlformats.org/officeDocument/2006/math" xmlns:v="urn:schemas-microsoft-com:vml" xmlns:wp14="http://schemas.microsoft.com/office/word/2010/wordprocessingDrawing" xmlns:wp="http://schemas.openxmlformats.org/drawingml/2006/wordprocessingDrawing" xmlns:w10="urn:schemas-microsoft-com:office:word" xmlns:w="http://schemas.openxmlformats.org/wordprocessingml/2006/main" xmlns:w14="http://schemas.microsoft.com/office/word/2010/wordml" xmlns:w15="http://schemas.microsoft.com/office/word/2012/wordml" xmlns:w16cid="http://schemas.microsoft.com/office/word/2016/wordml/cid" xmlns:w16se="http://schemas.microsoft.com/office/word/2015/wordml/symex" xmlns:wpg="http://schemas.microsoft.com/office/word/2010/wordprocessingGroup" xmlns:wpi="http://schemas.microsoft.com/office/word/2010/wordprocessingInk" xmlns:wne="http://schemas.microsoft.com/office/word/2006/wordml" xmlns:wps="http://schemas.microsoft.com/office/word/2010/wordprocessingShape" mc:Ignorable="w14 w15 w16se w16cid wp14">
   <w:abstractNum w:abstractNumId="0" w15:restartNumberingAfterBreak="0">
+    <w:nsid w:val="458130E8"/>
+    <w:multiLevelType w:val="hybridMultilevel"/>
+    <w:tmpl w:val="6308BD82"/>
+    <w:lvl w:ilvl="0" w:tplc="0409000F">
+      <w:start w:val="1"/>
+      <w:numFmt w:val="decimal"/>
+      <w:lvlText w:val="%1."/>
+      <w:lvlJc w:val="left"/>
+      <w:pPr>
+        <w:ind w:left="720" w:hanging="360"/>
+      </w:pPr>
+      <w:rPr>
+        <w:rFonts w:hint="default"/>
+      </w:rPr>
+    </w:lvl>
+    <w:lvl w:ilvl="1" w:tplc="04090019" w:tentative="1">
+      <w:start w:val="1"/>
+      <w:numFmt w:val="lowerLetter"/>
+      <w:lvlText w:val="%2."/>
+      <w:lvlJc w:val="left"/>
+      <w:pPr>
+        <w:ind w:left="1440" w:hanging="360"/>
+      </w:pPr>
+    </w:lvl>
+    <w:lvl w:ilvl="2" w:tplc="0409001B" w:tentative="1">
+      <w:start w:val="1"/>
+      <w:numFmt w:val="lowerRoman"/>
+      <w:lvlText w:val="%3."/>
+      <w:lvlJc w:val="right"/>
+      <w:pPr>
+        <w:ind w:left="2160" w:hanging="180"/>
+      </w:pPr>
+    </w:lvl>
+    <w:lvl w:ilvl="3" w:tplc="0409000F" w:tentative="1">
+      <w:start w:val="1"/>
+      <w:numFmt w:val="decimal"/>
+      <w:lvlText w:val="%4."/>
+      <w:lvlJc w:val="left"/>
+      <w:pPr>
+        <w:ind w:left="2880" w:hanging="360"/>
+      </w:pPr>
+    </w:lvl>
+    <w:lvl w:ilvl="4" w:tplc="04090019" w:tentative="1">
+      <w:start w:val="1"/>
+      <w:numFmt w:val="lowerLetter"/>
+      <w:lvlText w:val="%5."/>
+      <w:lvlJc w:val="left"/>
+      <w:pPr>
+        <w:ind w:left="3600" w:hanging="360"/>
+      </w:pPr>
+    </w:lvl>
+    <w:lvl w:ilvl="5" w:tplc="0409001B" w:tentative="1">
+      <w:start w:val="1"/>
+      <w:numFmt w:val="lowerRoman"/>
+      <w:lvlText w:val="%6."/>
+      <w:lvlJc w:val="right"/>
+      <w:pPr>
+        <w:ind w:left="4320" w:hanging="180"/>
+      </w:pPr>
+    </w:lvl>
+    <w:lvl w:ilvl="6" w:tplc="0409000F" w:tentative="1">
+      <w:start w:val="1"/>
+      <w:numFmt w:val="decimal"/>
+      <w:lvlText w:val="%7."/>
+      <w:lvlJc w:val="left"/>
+      <w:pPr>
+        <w:ind w:left="5040" w:hanging="360"/>
+      </w:pPr>
+    </w:lvl>
+    <w:lvl w:ilvl="7" w:tplc="04090019" w:tentative="1">
+      <w:start w:val="1"/>
+      <w:numFmt w:val="lowerLetter"/>
+      <w:lvlText w:val="%8."/>
+      <w:lvlJc w:val="left"/>
+      <w:pPr>
+        <w:ind w:left="5760" w:hanging="360"/>
+      </w:pPr>
+    </w:lvl>
+    <w:lvl w:ilvl="8" w:tplc="0409001B" w:tentative="1">
+      <w:start w:val="1"/>
+      <w:numFmt w:val="lowerRoman"/>
+      <w:lvlText w:val="%9."/>
+      <w:lvlJc w:val="right"/>
+      <w:pPr>
+        <w:ind w:left="6480" w:hanging="180"/>
+      </w:pPr>
+    </w:lvl>
+  </w:abstractNum>
+  <w:abstractNum w:abstractNumId="1" w15:restartNumberingAfterBreak="0">
     <w:nsid w:val="4D3F2259"/>
     <w:multiLevelType w:val="hybridMultilevel"/>
     <w:tmpl w:val="E9F4B65C"/>
@@ -1710,7 +1904,7 @@
       </w:rPr>
     </w:lvl>
   </w:abstractNum>
-  <w:abstractNum w:abstractNumId="1" w15:restartNumberingAfterBreak="0">
+  <w:abstractNum w:abstractNumId="2" w15:restartNumberingAfterBreak="0">
     <w:nsid w:val="4F000060"/>
     <w:multiLevelType w:val="hybridMultilevel"/>
     <w:tmpl w:val="28023672"/>
@@ -1823,7 +2017,7 @@
       </w:rPr>
     </w:lvl>
   </w:abstractNum>
-  <w:abstractNum w:abstractNumId="2" w15:restartNumberingAfterBreak="0">
+  <w:abstractNum w:abstractNumId="3" w15:restartNumberingAfterBreak="0">
     <w:nsid w:val="79033B6B"/>
     <w:multiLevelType w:val="hybridMultilevel"/>
     <w:tmpl w:val="F12E3900"/>
@@ -1937,13 +2131,16 @@
     </w:lvl>
   </w:abstractNum>
   <w:num w:numId="1">
-    <w:abstractNumId w:val="0"/>
+    <w:abstractNumId w:val="1"/>
   </w:num>
   <w:num w:numId="2">
+    <w:abstractNumId w:val="3"/>
+  </w:num>
+  <w:num w:numId="3">
     <w:abstractNumId w:val="2"/>
   </w:num>
-  <w:num w:numId="3">
-    <w:abstractNumId w:val="1"/>
+  <w:num w:numId="4">
+    <w:abstractNumId w:val="0"/>
   </w:num>
 </w:numbering>
 </file>
@@ -2433,6 +2630,7 @@
   <w:style w:type="character" w:default="1" w:styleId="DefaultParagraphFont">
     <w:name w:val="Default Paragraph Font"/>
     <w:uiPriority w:val="1"/>
+    <w:semiHidden/>
     <w:unhideWhenUsed/>
   </w:style>
   <w:style w:type="table" w:default="1" w:styleId="TableNormal">
@@ -2883,6 +3081,18 @@
       <w:szCs w:val="18"/>
     </w:rPr>
   </w:style>
+  <w:style w:type="character" w:styleId="UnresolvedMention">
+    <w:name w:val="Unresolved Mention"/>
+    <w:basedOn w:val="DefaultParagraphFont"/>
+    <w:uiPriority w:val="99"/>
+    <w:semiHidden/>
+    <w:unhideWhenUsed/>
+    <w:rsid w:val="00643BD9"/>
+    <w:rPr>
+      <w:color w:val="605E5C"/>
+      <w:shd w:val="clear" w:color="auto" w:fill="E1DFDD"/>
+    </w:rPr>
+  </w:style>
 </w:styles>
 </file>
 
@@ -3186,7 +3396,7 @@
 </file>
 
 <file path=customXml/itemProps1.xml><?xml version="1.0" encoding="utf-8"?>
-<ds:datastoreItem xmlns:ds="http://schemas.openxmlformats.org/officeDocument/2006/customXml" ds:itemID="{6E04731E-CE8C-7E41-AFD5-36DE990AD9F9}">
+<ds:datastoreItem xmlns:ds="http://schemas.openxmlformats.org/officeDocument/2006/customXml" ds:itemID="{41A9ABAD-1B2F-4D4A-A99B-A4754030E0D6}">
   <ds:schemaRefs>
     <ds:schemaRef ds:uri="http://schemas.openxmlformats.org/officeDocument/2006/bibliography"/>
   </ds:schemaRefs>

</xml_diff>